<commit_message>
Mise a jour Version 7.0
Mise a jour de la  série 7
passage de la série 7

---------
Manquement traitement du formulaire dans le control
</commit_message>
<xml_diff>
--- a/7-02032018et09032018/Annexe/Cours MVC.docx
+++ b/7-02032018et09032018/Annexe/Cours MVC.docx
@@ -59,33 +59,31 @@
         <w:pStyle w:val="Standard"/>
       </w:pPr>
       <w:r>
-        <w:t xml:space="preserve">Vue : On va retrouver les code HTML, les scripts client </w:t>
-      </w:r>
-      <w:r>
-        <w:t>javascript jquery,... les images, on va retrouver surtout du frontend.</w:t>
+        <w:t>Vue : On va retrouver les code HTML, les scripts client javascript jquery,... les images, on va retrouver surtout du frontend.</w:t>
       </w:r>
       <w:r>
         <w:br/>
-      </w:r>
-      <w:r>
         <w:t>On va également avoir du PHP, du php qui va pouvoir fournir des formes HTML</w:t>
       </w:r>
       <w:r>
         <w:br/>
-      </w:r>
-      <w:r>
-        <w:t>Exemple : la classe form, elle fournit un service qui va balncer du HTML.</w:t>
-      </w:r>
-    </w:p>
-    <w:p>
-      <w:pPr>
-        <w:pStyle w:val="Standard"/>
-      </w:pPr>
-      <w:r>
-        <w:t>Donc des boucles en HTML pour pouvo</w:t>
-      </w:r>
-      <w:r>
-        <w:t>ir afficher des données</w:t>
+        <w:t>Exemple : la classe form, elle fournit un service qui va bal</w:t>
+      </w:r>
+      <w:r>
+        <w:t>a</w:t>
+      </w:r>
+      <w:bookmarkStart w:id="0" w:name="_GoBack"/>
+      <w:bookmarkEnd w:id="0"/>
+      <w:r>
+        <w:t>ncer du HTML.</w:t>
+      </w:r>
+    </w:p>
+    <w:p>
+      <w:pPr>
+        <w:pStyle w:val="Standard"/>
+      </w:pPr>
+      <w:r>
+        <w:t>Donc des boucles en HTML pour pouvoir afficher des données</w:t>
       </w:r>
     </w:p>
     <w:p>
@@ -122,8 +120,22 @@
       <w:pPr>
         <w:pStyle w:val="Standard"/>
       </w:pPr>
-      <w:bookmarkStart w:id="0" w:name="_GoBack"/>
-      <w:bookmarkEnd w:id="0"/>
+      <w:r>
+        <w:t>Il va s’occuper des processus métier.</w:t>
+      </w:r>
+    </w:p>
+    <w:p>
+      <w:pPr>
+        <w:pStyle w:val="Standard"/>
+      </w:pPr>
+      <w:r>
+        <w:t>On a une classe personnage qui fait quelque chose, il a pas de relation avec la DB, ca fait juste un traitement et donc ca doit allez dans le controller.</w:t>
+      </w:r>
+    </w:p>
+    <w:p>
+      <w:pPr>
+        <w:pStyle w:val="Standard"/>
+      </w:pPr>
     </w:p>
     <w:p>
       <w:pPr>
@@ -143,10 +155,7 @@
         <w:pStyle w:val="Standard"/>
       </w:pPr>
       <w:r>
-        <w:t>Le c</w:t>
-      </w:r>
-      <w:r>
-        <w:t>ore.php sert a mettre tous le require.</w:t>
+        <w:t>Le core.php sert a mettre tous le require.</w:t>
       </w:r>
     </w:p>
     <w:p>
@@ -175,10 +184,7 @@
         <w:pStyle w:val="Standard"/>
       </w:pPr>
       <w:r>
-        <w:t xml:space="preserve">Control/ core.php </w:t>
-      </w:r>
-      <w:r>
-        <w:t>sert a faire le require. ( toutes les requetes qu'on a besoin par exemple : model/model.php)</w:t>
+        <w:t>Control/ core.php sert a faire le require. ( toutes les requetes qu'on a besoin par exemple : model/model.php)</w:t>
       </w:r>
     </w:p>
     <w:p>
@@ -204,10 +210,7 @@
         <w:pStyle w:val="Standard"/>
       </w:pPr>
       <w:r>
-        <w:t>model/model.php lors de l'instanction il vient etablir la connexion a la base m</w:t>
-      </w:r>
-      <w:r>
-        <w:t>ySQL. Il se connecte sur le 1270001 a la base de données test.</w:t>
+        <w:t>model/model.php lors de l'instanction il vient etablir la connexion a la base mySQL. Il se connecte sur le 1270001 a la base de données test.</w:t>
       </w:r>
     </w:p>
     <w:p>
@@ -728,9 +731,6 @@
   </w:style>
   <w:style w:type="paragraph" w:customStyle="1" w:styleId="Standard">
     <w:name w:val="Standard"/>
-    <w:rPr>
-      <w:lang/>
-    </w:rPr>
   </w:style>
   <w:style w:type="paragraph" w:customStyle="1" w:styleId="Heading">
     <w:name w:val="Heading"/>

</xml_diff>